<commit_message>
Updated docs to match ePub.
</commit_message>
<xml_diff>
--- a/Extra/Resources/EasierHamElectrical-Extra.docx
+++ b/Extra/Resources/EasierHamElectrical-Extra.docx
@@ -121,7 +121,7 @@
         <w:rPr>
           <w:noProof/>
         </w:rPr>
-        <w:t>2015-05-17</w:t>
+        <w:t>2015-05-22</w:t>
       </w:r>
       <w:r>
         <w:fldChar w:fldCharType="end"/>
@@ -143,12 +143,12 @@
     </w:p>
     <w:p>
       <w:r>
-        <w:t>Going to exam in order to get a ham license is quite stressful ordeal as it comes. And I found that most people get extremely confused when dealing with calculations required for this exam. This guide is to help you understand how to come to the answer simply without calculator which you will inevitably forget at home.</w:t>
-      </w:r>
-    </w:p>
-    <w:p>
-      <w:r>
-        <w:t>In order to make things easier to remember physics here is extremely simplified and takes full advantage of rounding numbers and moving decimal point around to get us into a ballpark of an answer. It is what engineers around the world do when they refer to “back of the envelope” calculations.</w:t>
+        <w:t>Taking an exam in order to get a ham license is quite stressful ordeal as it comes. To make things worse most people get extremely confused when dealing with calculations required. This guide will help you understand how to come to the answer as simply as possible and without calculator (which you will inevitably forget at home).</w:t>
+      </w:r>
+    </w:p>
+    <w:p>
+      <w:r>
+        <w:t>In order to make things easier to remember physics here is extremely simplified and takes full advantage of rounding numbers and moving decimal point around to get us into a ballpark of an answer. It is what engineers around the world do when they refer to "back of the envelope" calculations.</w:t>
       </w:r>
     </w:p>
     <w:p>
@@ -158,7 +158,7 @@
     </w:p>
     <w:p>
       <w:r>
-        <w:t xml:space="preserve">And don’t use this as sole source. Check </w:t>
+        <w:t xml:space="preserve">Only Electrical Principles part of an exam is covered here and you will need to use other resources too. I recommend </w:t>
       </w:r>
       <w:hyperlink r:id="rId7" w:history="1">
         <w:r>
@@ -169,7 +169,10 @@
         </w:r>
       </w:hyperlink>
       <w:r>
-        <w:t xml:space="preserve"> and/or check for free classes at nearby Ham club. Ham radio is all about community – there is no reason to pass through all this alone.</w:t>
+        <w:t xml:space="preserve"> </w:t>
+      </w:r>
+      <w:r>
+        <w:t>and do check for free classes at nearby Ham club. Ham radio is all about community – there is no reason to pass through all this alone.</w:t>
       </w:r>
     </w:p>
     <w:p>
@@ -201,7 +204,13 @@
         <w:pStyle w:val="Heading2"/>
       </w:pPr>
       <w:r>
-        <w:t>Components and resonance</w:t>
+        <w:t xml:space="preserve">Components and </w:t>
+      </w:r>
+      <w:r>
+        <w:t>R</w:t>
+      </w:r>
+      <w:r>
+        <w:t>esonance</w:t>
       </w:r>
     </w:p>
     <w:p>
@@ -1220,7 +1229,16 @@
         <w:pStyle w:val="Heading2"/>
       </w:pPr>
       <w:r>
-        <w:t>Half power bandwidth</w:t>
+        <w:t>Half-p</w:t>
+      </w:r>
+      <w:r>
+        <w:t xml:space="preserve">ower </w:t>
+      </w:r>
+      <w:r>
+        <w:t>B</w:t>
+      </w:r>
+      <w:r>
+        <w:t>andwidth</w:t>
       </w:r>
     </w:p>
     <w:p>
@@ -1667,7 +1685,10 @@
       </w:pPr>
       <w:r>
         <w:lastRenderedPageBreak/>
-        <w:t>Resonant frequency</w:t>
+        <w:t>Resonant F</w:t>
+      </w:r>
+      <w:r>
+        <w:t>requency</w:t>
       </w:r>
     </w:p>
     <w:p>
@@ -2293,7 +2314,7 @@
         <w:pStyle w:val="Heading2"/>
       </w:pPr>
       <w:r>
-        <w:t>Time constants</w:t>
+        <w:t>Time Constant</w:t>
       </w:r>
     </w:p>
     <w:p>
@@ -3072,7 +3093,10 @@
         <w:t>P</w:t>
       </w:r>
       <w:r>
-        <w:t>hase relationships</w:t>
+        <w:t>hase R</w:t>
+      </w:r>
+      <w:r>
+        <w:t>elationships</w:t>
       </w:r>
     </w:p>
     <w:p>

</xml_diff>

<commit_message>
Removing link from cover and higher resolution cover.
</commit_message>
<xml_diff>
--- a/Extra/Resources/EasierHamElectrical-Extra.docx
+++ b/Extra/Resources/EasierHamElectrical-Extra.docx
@@ -7,62 +7,242 @@
         <w:pStyle w:val="Title"/>
         <w:jc w:val="center"/>
       </w:pPr>
+      <w:r>
+        <w:t>Easy(er)</w:t>
+      </w:r>
+    </w:p>
+    <w:p>
+      <w:pPr>
+        <w:pStyle w:val="Title"/>
+        <w:jc w:val="center"/>
+      </w:pPr>
+      <w:r>
+        <w:t>E</w:t>
+      </w:r>
+      <w:r>
+        <w:t xml:space="preserve">lectrical </w:t>
+      </w:r>
+      <w:r>
+        <w:t>P</w:t>
+      </w:r>
+      <w:r>
+        <w:t>rinciples</w:t>
+      </w:r>
+    </w:p>
+    <w:p>
+      <w:pPr>
+        <w:pStyle w:val="Title"/>
+        <w:jc w:val="center"/>
+      </w:pPr>
+      <w:r>
+        <w:t xml:space="preserve">for Extra </w:t>
+      </w:r>
+      <w:r>
+        <w:t>Class</w:t>
+      </w:r>
+    </w:p>
+    <w:p>
+      <w:pPr>
+        <w:pStyle w:val="Title"/>
+        <w:jc w:val="center"/>
+      </w:pPr>
+      <w:r>
+        <w:t>H</w:t>
+      </w:r>
+      <w:r>
+        <w:t>am</w:t>
+      </w:r>
+      <w:r>
+        <w:t xml:space="preserve"> </w:t>
+      </w:r>
+      <w:r>
+        <w:t>L</w:t>
+      </w:r>
+      <w:r>
+        <w:t>icense</w:t>
+      </w:r>
+    </w:p>
+    <w:p>
+      <w:pPr>
+        <w:pStyle w:val="NoSpacing"/>
+        <w:jc w:val="center"/>
+      </w:pPr>
+    </w:p>
+    <w:p>
+      <w:pPr>
+        <w:pStyle w:val="NoSpacing"/>
+        <w:jc w:val="center"/>
+      </w:pPr>
+    </w:p>
+    <w:p>
+      <w:pPr>
+        <w:pStyle w:val="NoSpacing"/>
+        <w:jc w:val="center"/>
+      </w:pPr>
+    </w:p>
+    <w:p>
+      <w:pPr>
+        <w:pStyle w:val="NoSpacing"/>
+        <w:jc w:val="center"/>
+      </w:pPr>
+    </w:p>
+    <w:p>
+      <w:pPr>
+        <w:pStyle w:val="NoSpacing"/>
+        <w:jc w:val="center"/>
+      </w:pPr>
+    </w:p>
+    <w:p>
+      <w:pPr>
+        <w:pStyle w:val="NoSpacing"/>
+        <w:jc w:val="center"/>
+      </w:pPr>
+    </w:p>
+    <w:p>
+      <w:pPr>
+        <w:pStyle w:val="NoSpacing"/>
+        <w:jc w:val="center"/>
+      </w:pPr>
+    </w:p>
+    <w:p>
+      <w:pPr>
+        <w:pStyle w:val="NoSpacing"/>
+        <w:jc w:val="center"/>
+      </w:pPr>
+    </w:p>
+    <w:p>
+      <w:pPr>
+        <w:pStyle w:val="NoSpacing"/>
+        <w:jc w:val="center"/>
+      </w:pPr>
+    </w:p>
+    <w:p>
+      <w:pPr>
+        <w:pStyle w:val="NoSpacing"/>
+        <w:jc w:val="center"/>
+      </w:pPr>
+    </w:p>
+    <w:p>
+      <w:pPr>
+        <w:pStyle w:val="NoSpacing"/>
+        <w:jc w:val="center"/>
+      </w:pPr>
+    </w:p>
+    <w:p>
+      <w:pPr>
+        <w:pStyle w:val="NoSpacing"/>
+        <w:jc w:val="center"/>
+      </w:pPr>
+    </w:p>
+    <w:p>
+      <w:pPr>
+        <w:pStyle w:val="NoSpacing"/>
+        <w:jc w:val="center"/>
+      </w:pPr>
+    </w:p>
+    <w:p>
+      <w:pPr>
+        <w:pStyle w:val="NoSpacing"/>
+        <w:jc w:val="center"/>
+      </w:pPr>
+    </w:p>
+    <w:p>
+      <w:pPr>
+        <w:pStyle w:val="NoSpacing"/>
+        <w:jc w:val="center"/>
+      </w:pPr>
+    </w:p>
+    <w:p>
+      <w:pPr>
+        <w:pStyle w:val="NoSpacing"/>
+        <w:jc w:val="center"/>
+      </w:pPr>
+    </w:p>
+    <w:p>
+      <w:pPr>
+        <w:pStyle w:val="NoSpacing"/>
+        <w:jc w:val="center"/>
+      </w:pPr>
+    </w:p>
+    <w:p>
+      <w:pPr>
+        <w:pStyle w:val="NoSpacing"/>
+        <w:jc w:val="center"/>
+      </w:pPr>
+    </w:p>
+    <w:p>
+      <w:pPr>
+        <w:pStyle w:val="NoSpacing"/>
+        <w:jc w:val="center"/>
+      </w:pPr>
+    </w:p>
+    <w:p>
+      <w:pPr>
+        <w:pStyle w:val="NoSpacing"/>
+        <w:jc w:val="center"/>
+      </w:pPr>
+    </w:p>
+    <w:p>
+      <w:pPr>
+        <w:pStyle w:val="NoSpacing"/>
+        <w:jc w:val="center"/>
+      </w:pPr>
+    </w:p>
+    <w:p>
+      <w:pPr>
+        <w:pStyle w:val="NoSpacing"/>
+        <w:jc w:val="center"/>
+      </w:pPr>
+    </w:p>
+    <w:p>
+      <w:pPr>
+        <w:pStyle w:val="NoSpacing"/>
+        <w:jc w:val="center"/>
+      </w:pPr>
+    </w:p>
+    <w:p>
+      <w:pPr>
+        <w:pStyle w:val="NoSpacing"/>
+        <w:jc w:val="center"/>
+      </w:pPr>
+    </w:p>
+    <w:p>
+      <w:pPr>
+        <w:pStyle w:val="NoSpacing"/>
+        <w:jc w:val="center"/>
+      </w:pPr>
+    </w:p>
+    <w:p>
+      <w:pPr>
+        <w:pStyle w:val="NoSpacing"/>
+        <w:jc w:val="center"/>
+      </w:pPr>
+    </w:p>
+    <w:p>
+      <w:pPr>
+        <w:pStyle w:val="NoSpacing"/>
+        <w:jc w:val="center"/>
+      </w:pPr>
+    </w:p>
+    <w:p>
+      <w:pPr>
+        <w:pStyle w:val="NoSpacing"/>
+        <w:jc w:val="center"/>
+      </w:pPr>
+    </w:p>
+    <w:p>
+      <w:pPr>
+        <w:pStyle w:val="NoSpacing"/>
+        <w:jc w:val="center"/>
+      </w:pPr>
+    </w:p>
+    <w:p>
+      <w:pPr>
+        <w:pStyle w:val="NoSpacing"/>
+        <w:jc w:val="center"/>
+      </w:pPr>
       <w:bookmarkStart w:id="0" w:name="_GoBack"/>
       <w:bookmarkEnd w:id="0"/>
-      <w:r>
-        <w:t>Easy(er)</w:t>
-      </w:r>
-    </w:p>
-    <w:p>
-      <w:pPr>
-        <w:pStyle w:val="Title"/>
-        <w:jc w:val="center"/>
-      </w:pPr>
-      <w:r>
-        <w:t>E</w:t>
-      </w:r>
-      <w:r>
-        <w:t xml:space="preserve">lectrical </w:t>
-      </w:r>
-      <w:r>
-        <w:t>P</w:t>
-      </w:r>
-      <w:r>
-        <w:t>rinciples</w:t>
-      </w:r>
-    </w:p>
-    <w:p>
-      <w:pPr>
-        <w:pStyle w:val="Title"/>
-        <w:jc w:val="center"/>
-      </w:pPr>
-      <w:r>
-        <w:t xml:space="preserve">for Extra </w:t>
-      </w:r>
-      <w:r>
-        <w:t>Class</w:t>
-      </w:r>
-    </w:p>
-    <w:p>
-      <w:pPr>
-        <w:pStyle w:val="Title"/>
-        <w:jc w:val="center"/>
-      </w:pPr>
-      <w:r>
-        <w:t>H</w:t>
-      </w:r>
-      <w:r>
-        <w:t>am</w:t>
-      </w:r>
-      <w:r>
-        <w:t xml:space="preserve"> </w:t>
-      </w:r>
-      <w:r>
-        <w:t>L</w:t>
-      </w:r>
-      <w:r>
-        <w:t>icense</w:t>
-      </w:r>
     </w:p>
     <w:p>
       <w:pPr>
@@ -81,6 +261,9 @@
         <w:pStyle w:val="NoSpacing"/>
         <w:jc w:val="center"/>
       </w:pPr>
+      <w:r>
+        <w:t>Josip Medved</w:t>
+      </w:r>
     </w:p>
     <w:p>
       <w:pPr>
@@ -93,6 +276,27 @@
         <w:pStyle w:val="NoSpacing"/>
         <w:jc w:val="center"/>
       </w:pPr>
+      <w:r>
+        <w:fldChar w:fldCharType="begin"/>
+      </w:r>
+      <w:r>
+        <w:instrText xml:space="preserve"> SAVEDATE  \@ "yyyy-MM-dd"  \* MERGEFORMAT </w:instrText>
+      </w:r>
+      <w:r>
+        <w:fldChar w:fldCharType="separate"/>
+      </w:r>
+      <w:r>
+        <w:rPr>
+          <w:noProof/>
+        </w:rPr>
+        <w:t>2015-05-22</w:t>
+      </w:r>
+      <w:r>
+        <w:fldChar w:fldCharType="end"/>
+      </w:r>
+      <w:r>
+        <w:br w:type="page"/>
+      </w:r>
     </w:p>
     <w:p>
       <w:pPr>
@@ -102,247 +306,32 @@
     </w:p>
     <w:p>
       <w:pPr>
-        <w:pStyle w:val="NoSpacing"/>
-        <w:jc w:val="center"/>
-      </w:pPr>
-    </w:p>
-    <w:p>
-      <w:pPr>
-        <w:pStyle w:val="NoSpacing"/>
-        <w:jc w:val="center"/>
-      </w:pPr>
-    </w:p>
-    <w:p>
-      <w:pPr>
-        <w:pStyle w:val="NoSpacing"/>
-        <w:jc w:val="center"/>
-      </w:pPr>
-    </w:p>
-    <w:p>
-      <w:pPr>
-        <w:pStyle w:val="NoSpacing"/>
-        <w:jc w:val="center"/>
-      </w:pPr>
-    </w:p>
-    <w:p>
-      <w:pPr>
-        <w:pStyle w:val="NoSpacing"/>
-        <w:jc w:val="center"/>
-      </w:pPr>
-    </w:p>
-    <w:p>
-      <w:pPr>
-        <w:pStyle w:val="NoSpacing"/>
-        <w:jc w:val="center"/>
-      </w:pPr>
-    </w:p>
-    <w:p>
-      <w:pPr>
-        <w:pStyle w:val="NoSpacing"/>
-        <w:jc w:val="center"/>
-      </w:pPr>
-    </w:p>
-    <w:p>
-      <w:pPr>
-        <w:pStyle w:val="NoSpacing"/>
-        <w:jc w:val="center"/>
-      </w:pPr>
-    </w:p>
-    <w:p>
-      <w:pPr>
-        <w:pStyle w:val="NoSpacing"/>
-        <w:jc w:val="center"/>
-      </w:pPr>
-    </w:p>
-    <w:p>
-      <w:pPr>
-        <w:pStyle w:val="NoSpacing"/>
-        <w:jc w:val="center"/>
-      </w:pPr>
-    </w:p>
-    <w:p>
-      <w:pPr>
-        <w:pStyle w:val="NoSpacing"/>
-        <w:jc w:val="center"/>
-      </w:pPr>
-    </w:p>
-    <w:p>
-      <w:pPr>
-        <w:pStyle w:val="NoSpacing"/>
-        <w:jc w:val="center"/>
-      </w:pPr>
-    </w:p>
-    <w:p>
-      <w:pPr>
-        <w:pStyle w:val="NoSpacing"/>
-        <w:jc w:val="center"/>
-      </w:pPr>
-    </w:p>
-    <w:p>
-      <w:pPr>
-        <w:pStyle w:val="NoSpacing"/>
-        <w:jc w:val="center"/>
-      </w:pPr>
-    </w:p>
-    <w:p>
-      <w:pPr>
-        <w:pStyle w:val="NoSpacing"/>
-        <w:jc w:val="center"/>
-      </w:pPr>
-    </w:p>
-    <w:p>
-      <w:pPr>
-        <w:pStyle w:val="NoSpacing"/>
-        <w:jc w:val="center"/>
-      </w:pPr>
-    </w:p>
-    <w:p>
-      <w:pPr>
-        <w:pStyle w:val="NoSpacing"/>
-        <w:jc w:val="center"/>
-      </w:pPr>
-    </w:p>
-    <w:p>
-      <w:pPr>
-        <w:pStyle w:val="NoSpacing"/>
-        <w:jc w:val="center"/>
-      </w:pPr>
-    </w:p>
-    <w:p>
-      <w:pPr>
-        <w:pStyle w:val="NoSpacing"/>
-        <w:jc w:val="center"/>
-      </w:pPr>
-    </w:p>
-    <w:p>
-      <w:pPr>
-        <w:pStyle w:val="NoSpacing"/>
-        <w:jc w:val="center"/>
-      </w:pPr>
-    </w:p>
-    <w:p>
-      <w:pPr>
-        <w:pStyle w:val="NoSpacing"/>
-        <w:jc w:val="center"/>
-      </w:pPr>
-    </w:p>
-    <w:p>
-      <w:pPr>
-        <w:pStyle w:val="NoSpacing"/>
-        <w:jc w:val="center"/>
-      </w:pPr>
-    </w:p>
-    <w:p>
-      <w:pPr>
-        <w:pStyle w:val="NoSpacing"/>
-        <w:jc w:val="center"/>
-      </w:pPr>
-    </w:p>
-    <w:p>
-      <w:pPr>
-        <w:pStyle w:val="NoSpacing"/>
-        <w:jc w:val="center"/>
-      </w:pPr>
-    </w:p>
-    <w:p>
-      <w:pPr>
-        <w:pStyle w:val="NoSpacing"/>
-        <w:jc w:val="center"/>
-      </w:pPr>
-    </w:p>
-    <w:p>
-      <w:pPr>
-        <w:pStyle w:val="NoSpacing"/>
-        <w:jc w:val="center"/>
-      </w:pPr>
-      <w:r>
-        <w:t>Josip Medved</w:t>
-      </w:r>
-    </w:p>
-    <w:p>
-      <w:pPr>
-        <w:pStyle w:val="NoSpacing"/>
-        <w:jc w:val="center"/>
-        <w:rPr>
-          <w:rStyle w:val="Hyperlink"/>
-        </w:rPr>
-      </w:pPr>
+        <w:pStyle w:val="Heading1"/>
+      </w:pPr>
+      <w:r>
+        <w:t>Foreword</w:t>
+      </w:r>
+    </w:p>
+    <w:p>
+      <w:r>
+        <w:t>Taking an exam in order to get a ham license is quite stressful ordeal as it comes. To make things worse most people get extremely confused when dealing with calculations required. This guide will help you understand how to come to the answer as simply as possible and without calculator (which you will inevitably forget at home).</w:t>
+      </w:r>
+    </w:p>
+    <w:p>
+      <w:r>
+        <w:t>In order to make things easier to remember physics here is extremely simplified and takes full advantage of rounding numbers and moving decimal point around to get us into a ballpark of an answer. It is what engineers around the world do when they refer to "back of the envelope" calculations.</w:t>
+      </w:r>
+    </w:p>
+    <w:p>
+      <w:r>
+        <w:t>These simplifications work with Extra Class exam expiring on June 30, 2016. Most shortcuts will still apply for new exam but be warned that there might be some deviations.</w:t>
+      </w:r>
+    </w:p>
+    <w:p>
+      <w:r>
+        <w:t xml:space="preserve">Only Electrical Principles part of an exam is covered here and you will need to use other resources too. I recommend </w:t>
+      </w:r>
       <w:hyperlink r:id="rId6" w:history="1">
-        <w:r>
-          <w:rPr>
-            <w:rStyle w:val="Hyperlink"/>
-          </w:rPr>
-          <w:t>www.jmedved.com</w:t>
-        </w:r>
-      </w:hyperlink>
-    </w:p>
-    <w:p>
-      <w:pPr>
-        <w:pStyle w:val="NoSpacing"/>
-        <w:jc w:val="center"/>
-      </w:pPr>
-    </w:p>
-    <w:p>
-      <w:pPr>
-        <w:pStyle w:val="NoSpacing"/>
-        <w:jc w:val="center"/>
-      </w:pPr>
-      <w:r>
-        <w:fldChar w:fldCharType="begin"/>
-      </w:r>
-      <w:r>
-        <w:instrText xml:space="preserve"> SAVEDATE  \@ "yyyy-MM-dd"  \* MERGEFORMAT </w:instrText>
-      </w:r>
-      <w:r>
-        <w:fldChar w:fldCharType="separate"/>
-      </w:r>
-      <w:r>
-        <w:rPr>
-          <w:noProof/>
-        </w:rPr>
-        <w:t>2015-05-22</w:t>
-      </w:r>
-      <w:r>
-        <w:fldChar w:fldCharType="end"/>
-      </w:r>
-      <w:r>
-        <w:br w:type="page"/>
-      </w:r>
-    </w:p>
-    <w:p>
-      <w:pPr>
-        <w:pStyle w:val="NoSpacing"/>
-        <w:jc w:val="center"/>
-      </w:pPr>
-    </w:p>
-    <w:p>
-      <w:pPr>
-        <w:pStyle w:val="Heading1"/>
-      </w:pPr>
-      <w:r>
-        <w:t>Foreword</w:t>
-      </w:r>
-    </w:p>
-    <w:p>
-      <w:r>
-        <w:t>Taking an exam in order to get a ham license is quite stressful ordeal as it comes. To make things worse most people get extremely confused when dealing with calculations required. This guide will help you understand how to come to the answer as simply as possible and without calculator (which you will inevitably forget at home).</w:t>
-      </w:r>
-    </w:p>
-    <w:p>
-      <w:r>
-        <w:t>In order to make things easier to remember physics here is extremely simplified and takes full advantage of rounding numbers and moving decimal point around to get us into a ballpark of an answer. It is what engineers around the world do when they refer to "back of the envelope" calculations.</w:t>
-      </w:r>
-    </w:p>
-    <w:p>
-      <w:r>
-        <w:t>These simplifications work with Extra Class exam expiring on June 30, 2016. Most shortcuts will still apply for new exam but be warned that there might be some deviations.</w:t>
-      </w:r>
-    </w:p>
-    <w:p>
-      <w:r>
-        <w:t xml:space="preserve">Only Electrical Principles part of an exam is covered here and you will need to use other resources too. I recommend </w:t>
-      </w:r>
-      <w:hyperlink r:id="rId7" w:history="1">
         <w:r>
           <w:rPr>
             <w:rStyle w:val="Hyperlink"/>

</xml_diff>

<commit_message>
Word document includes test years.
</commit_message>
<xml_diff>
--- a/Extra/Resources/EasierHamElectrical-Extra.docx
+++ b/Extra/Resources/EasierHamElectrical-Extra.docx
@@ -72,7 +72,16 @@
       <w:pPr>
         <w:pStyle w:val="NoSpacing"/>
         <w:jc w:val="center"/>
-      </w:pPr>
+        <w:rPr>
+          <w:b/>
+        </w:rPr>
+      </w:pPr>
+      <w:r>
+        <w:rPr>
+          <w:b/>
+        </w:rPr>
+        <w:t>2012 - 2016</w:t>
+      </w:r>
     </w:p>
     <w:p>
       <w:pPr>
@@ -103,6 +112,8 @@
         <w:pStyle w:val="NoSpacing"/>
         <w:jc w:val="center"/>
       </w:pPr>
+      <w:bookmarkStart w:id="0" w:name="_GoBack"/>
+      <w:bookmarkEnd w:id="0"/>
     </w:p>
     <w:p>
       <w:pPr>
@@ -241,8 +252,6 @@
         <w:pStyle w:val="NoSpacing"/>
         <w:jc w:val="center"/>
       </w:pPr>
-      <w:bookmarkStart w:id="0" w:name="_GoBack"/>
-      <w:bookmarkEnd w:id="0"/>
     </w:p>
     <w:p>
       <w:pPr>
@@ -262,8 +271,13 @@
         <w:jc w:val="center"/>
       </w:pPr>
       <w:r>
-        <w:t>Josip Medved</w:t>
-      </w:r>
+        <w:t xml:space="preserve">Josip </w:t>
+      </w:r>
+      <w:proofErr w:type="spellStart"/>
+      <w:r>
+        <w:t>Medved</w:t>
+      </w:r>
+      <w:proofErr w:type="spellEnd"/>
     </w:p>
     <w:p>
       <w:pPr>
@@ -289,7 +303,7 @@
         <w:rPr>
           <w:noProof/>
         </w:rPr>
-        <w:t>2015-05-22</w:t>
+        <w:t>2015-05-27</w:t>
       </w:r>
       <w:r>
         <w:fldChar w:fldCharType="end"/>
@@ -607,7 +621,21 @@
         <w:rPr>
           <w:b/>
         </w:rPr>
-        <w:t>What can cause the voltage across reactances in series to be larger than the voltage applied to them?</w:t>
+        <w:t xml:space="preserve">What can cause the voltage across </w:t>
+      </w:r>
+      <w:proofErr w:type="spellStart"/>
+      <w:r>
+        <w:rPr>
+          <w:b/>
+        </w:rPr>
+        <w:t>reactances</w:t>
+      </w:r>
+      <w:proofErr w:type="spellEnd"/>
+      <w:r>
+        <w:rPr>
+          <w:b/>
+        </w:rPr>
+        <w:t xml:space="preserve"> in series to be larger than the voltage applied to them?</w:t>
       </w:r>
     </w:p>
     <w:p>
@@ -1550,7 +1578,23 @@
         <w:t xml:space="preserve"> as an prefix</w:t>
       </w:r>
       <w:r>
-        <w:t>. Unfortunately there are two answers fitting this – both 18.9 kHz and 1.89 kHz. At this point you might check how many zeroes you had to remove by rounding Q to 100 and simply moving decimal point of 1.8 Mhz twice to 0.018 Mhz which converts nicely to 18 kHz pointing us toward correct answer.</w:t>
+        <w:t xml:space="preserve">. Unfortunately there are two answers fitting this – both 18.9 kHz and 1.89 kHz. At this point you might check how many zeroes you had to remove by rounding Q to 100 and simply moving decimal point of 1.8 </w:t>
+      </w:r>
+      <w:proofErr w:type="spellStart"/>
+      <w:r>
+        <w:t>Mhz</w:t>
+      </w:r>
+      <w:proofErr w:type="spellEnd"/>
+      <w:r>
+        <w:t xml:space="preserve"> twice to 0.018 </w:t>
+      </w:r>
+      <w:proofErr w:type="spellStart"/>
+      <w:r>
+        <w:t>Mhz</w:t>
+      </w:r>
+      <w:proofErr w:type="spellEnd"/>
+      <w:r>
+        <w:t xml:space="preserve"> which converts nicely to 18 kHz pointing us toward correct answer.</w:t>
       </w:r>
     </w:p>
     <w:p>
@@ -1641,7 +1685,15 @@
     </w:p>
     <w:p>
       <w:r>
-        <w:t>If we had 4.72 kHz as one of answers here, we would just use same decimal point counting trick as in previous one. 150 is worth two decimal points (to be left with only one decimal digit) and for 7.1 MHz that would mean moving it to 0.071 Mhz which is in tens of kHz range.</w:t>
+        <w:t xml:space="preserve">If we had 4.72 kHz as one of answers here, we would just use same decimal point counting trick as in previous one. 150 is worth two decimal points (to be left with only one decimal digit) and for 7.1 MHz that would mean moving it to 0.071 </w:t>
+      </w:r>
+      <w:proofErr w:type="spellStart"/>
+      <w:r>
+        <w:t>Mhz</w:t>
+      </w:r>
+      <w:proofErr w:type="spellEnd"/>
+      <w:r>
+        <w:t xml:space="preserve"> which is in tens of kHz range.</w:t>
       </w:r>
     </w:p>
     <w:p>
@@ -1922,7 +1974,35 @@
         <w:rPr>
           <w:b/>
         </w:rPr>
-        <w:t>What is the resonant frequency of a series RLC circuit if R is 22 ohms, L is 50 microhenrys and C is 40 picofarads?</w:t>
+        <w:t xml:space="preserve">What is the resonant frequency of a series RLC circuit if R is 22 ohms, L is 50 </w:t>
+      </w:r>
+      <w:proofErr w:type="spellStart"/>
+      <w:r>
+        <w:rPr>
+          <w:b/>
+        </w:rPr>
+        <w:t>microhenrys</w:t>
+      </w:r>
+      <w:proofErr w:type="spellEnd"/>
+      <w:r>
+        <w:rPr>
+          <w:b/>
+        </w:rPr>
+        <w:t xml:space="preserve"> and C is 40 </w:t>
+      </w:r>
+      <w:proofErr w:type="spellStart"/>
+      <w:r>
+        <w:rPr>
+          <w:b/>
+        </w:rPr>
+        <w:t>picofarads</w:t>
+      </w:r>
+      <w:proofErr w:type="spellEnd"/>
+      <w:r>
+        <w:rPr>
+          <w:b/>
+        </w:rPr>
+        <w:t>?</w:t>
       </w:r>
     </w:p>
     <w:p>
@@ -1987,8 +2067,13 @@
         <w:t>√</w:t>
       </w:r>
       <w:r>
-        <w:t>(50x40) ). Calculating for square root of 2000 is not trivial but we can multiply few numbers on side paper and see it is slightly less than 45 (as 45x45 is 2025). Multiply that with 6 and we get 270. Inverse of that can be seen as 100 / 27. And that is a bit higher than 3. One answer that is starting with something slightly above 3 is 3.56 MHz.</w:t>
-      </w:r>
+        <w:t xml:space="preserve">(50x40) ). Calculating for square root of 2000 is not trivial but we can multiply few numbers on side paper and see it is slightly less than 45 (as 45x45 is 2025). Multiply that with 6 and we get 270. Inverse of that can be seen as 100 / 27. And that is a bit higher than 3. One answer that is starting with something slightly above 3 is 3.56 </w:t>
+      </w:r>
+      <w:proofErr w:type="spellStart"/>
+      <w:r>
+        <w:t>MHz.</w:t>
+      </w:r>
+      <w:proofErr w:type="spellEnd"/>
     </w:p>
     <w:p>
       <w:pPr>
@@ -2023,7 +2108,35 @@
         <w:rPr>
           <w:b/>
         </w:rPr>
-        <w:t>What is the resonant frequency of a series RLC circuit if R is 56 ohms, L is 40 microhenrys and C is 200 picofarads?</w:t>
+        <w:t xml:space="preserve">What is the resonant frequency of a series RLC circuit if R is 56 ohms, L is 40 </w:t>
+      </w:r>
+      <w:proofErr w:type="spellStart"/>
+      <w:r>
+        <w:rPr>
+          <w:b/>
+        </w:rPr>
+        <w:t>microhenrys</w:t>
+      </w:r>
+      <w:proofErr w:type="spellEnd"/>
+      <w:r>
+        <w:rPr>
+          <w:b/>
+        </w:rPr>
+        <w:t xml:space="preserve"> and C is 200 </w:t>
+      </w:r>
+      <w:proofErr w:type="spellStart"/>
+      <w:r>
+        <w:rPr>
+          <w:b/>
+        </w:rPr>
+        <w:t>picofarads</w:t>
+      </w:r>
+      <w:proofErr w:type="spellEnd"/>
+      <w:r>
+        <w:rPr>
+          <w:b/>
+        </w:rPr>
+        <w:t>?</w:t>
       </w:r>
     </w:p>
     <w:p>
@@ -2102,7 +2215,15 @@
     </w:p>
     <w:p>
       <w:r>
-        <w:t>Adding some zeros makes 100 / 54 slightly less than 2. Numbers fitting this are 1.78 MHz and 11.18 MHz. However, as our result is just slightly below 2, 1.78 MHz seems as a reasonable figure.</w:t>
+        <w:t xml:space="preserve">Adding some zeros makes 100 / 54 slightly less than 2. Numbers fitting this are 1.78 MHz and 11.18 </w:t>
+      </w:r>
+      <w:proofErr w:type="spellStart"/>
+      <w:r>
+        <w:t>MHz.</w:t>
+      </w:r>
+      <w:proofErr w:type="spellEnd"/>
+      <w:r>
+        <w:t xml:space="preserve"> However, as our result is just slightly below 2, 1.78 MHz seems as a reasonable figure.</w:t>
       </w:r>
     </w:p>
     <w:p>
@@ -2123,7 +2244,35 @@
         <w:rPr>
           <w:b/>
         </w:rPr>
-        <w:t>What is the resonant frequency of a parallel RLC circuit if R is 33 ohms, L is 50 microhenrys and C is 10 picofarads?</w:t>
+        <w:t xml:space="preserve">What is the resonant frequency of a parallel RLC circuit if R is 33 ohms, L is 50 </w:t>
+      </w:r>
+      <w:proofErr w:type="spellStart"/>
+      <w:r>
+        <w:rPr>
+          <w:b/>
+        </w:rPr>
+        <w:t>microhenrys</w:t>
+      </w:r>
+      <w:proofErr w:type="spellEnd"/>
+      <w:r>
+        <w:rPr>
+          <w:b/>
+        </w:rPr>
+        <w:t xml:space="preserve"> and C is 10 </w:t>
+      </w:r>
+      <w:proofErr w:type="spellStart"/>
+      <w:r>
+        <w:rPr>
+          <w:b/>
+        </w:rPr>
+        <w:t>picofarads</w:t>
+      </w:r>
+      <w:proofErr w:type="spellEnd"/>
+      <w:r>
+        <w:rPr>
+          <w:b/>
+        </w:rPr>
+        <w:t>?</w:t>
       </w:r>
     </w:p>
     <w:p>
@@ -2241,7 +2390,35 @@
         <w:rPr>
           <w:b/>
         </w:rPr>
-        <w:t>What is the resonant frequency of a parallel RLC circuit if R is 47 ohms, L is 25 microhenrys and C is 10 picofarads?</w:t>
+        <w:t xml:space="preserve">What is the resonant frequency of a parallel RLC circuit if R is 47 ohms, L is 25 </w:t>
+      </w:r>
+      <w:proofErr w:type="spellStart"/>
+      <w:r>
+        <w:rPr>
+          <w:b/>
+        </w:rPr>
+        <w:t>microhenrys</w:t>
+      </w:r>
+      <w:proofErr w:type="spellEnd"/>
+      <w:r>
+        <w:rPr>
+          <w:b/>
+        </w:rPr>
+        <w:t xml:space="preserve"> and C is 10 </w:t>
+      </w:r>
+      <w:proofErr w:type="spellStart"/>
+      <w:r>
+        <w:rPr>
+          <w:b/>
+        </w:rPr>
+        <w:t>picofarads</w:t>
+      </w:r>
+      <w:proofErr w:type="spellEnd"/>
+      <w:r>
+        <w:rPr>
+          <w:b/>
+        </w:rPr>
+        <w:t>?</w:t>
       </w:r>
     </w:p>
     <w:p>
@@ -3280,7 +3457,21 @@
         <w:rPr>
           <w:b/>
         </w:rPr>
-        <w:t>What is the phase angle between the voltage across and the current through a series RLC circuit if XC is 500 ohms, R is 1 kilohm, and XL is 250 ohms?</w:t>
+        <w:t xml:space="preserve">What is the phase angle between the voltage across and the current through a series RLC circuit if XC is 500 ohms, R is 1 </w:t>
+      </w:r>
+      <w:proofErr w:type="spellStart"/>
+      <w:r>
+        <w:rPr>
+          <w:b/>
+        </w:rPr>
+        <w:t>kilohm</w:t>
+      </w:r>
+      <w:proofErr w:type="spellEnd"/>
+      <w:r>
+        <w:rPr>
+          <w:b/>
+        </w:rPr>
+        <w:t>, and XL is 250 ohms?</w:t>
       </w:r>
     </w:p>
     <w:p>
@@ -3867,7 +4058,21 @@
         <w:rPr>
           <w:b/>
         </w:rPr>
-        <w:t>What is the phase angle between the voltage across and the current through a series RLC circuit if XC is 250 ohms, R is 1 kilohm, and XL is 500 ohms?</w:t>
+        <w:t xml:space="preserve">What is the phase angle between the voltage across and the current through a series RLC circuit if XC is 250 ohms, R is 1 </w:t>
+      </w:r>
+      <w:proofErr w:type="spellStart"/>
+      <w:r>
+        <w:rPr>
+          <w:b/>
+        </w:rPr>
+        <w:t>kilohm</w:t>
+      </w:r>
+      <w:proofErr w:type="spellEnd"/>
+      <w:r>
+        <w:rPr>
+          <w:b/>
+        </w:rPr>
+        <w:t>, and XL is 500 ohms?</w:t>
       </w:r>
     </w:p>
     <w:p>

</xml_diff>